<commit_message>
merge windows and macos files
</commit_message>
<xml_diff>
--- a/tradingview.docx
+++ b/tradingview.docx
@@ -50,7 +50,7 @@
           </w:tcPr>
           <w:p>
             <w:r>
-              <w:t>Dominim123_!</w:t>
+              <w:t>Wrong Password entered!</w:t>
             </w:r>
           </w:p>
         </w:tc>
@@ -156,7 +156,7 @@
     </w:tbl>
     <w:p>
       <w:r>
-        <w:t>2019-04-12 18:03:08.551913</w:t>
+        <w:t>2019-04-14 23:32:23.835331</w:t>
       </w:r>
     </w:p>
     <w:sectPr>

</xml_diff>